<commit_message>
Finished application and put together material for experiment
</commit_message>
<xml_diff>
--- a/Documents/Experiment Instructions.docx
+++ b/Documents/Experiment Instructions.docx
@@ -134,7 +134,90 @@
           <w:sz w:val="24"/>
           <w:szCs w:val="24"/>
         </w:rPr>
-        <w:t>The idea is that eventually in textbooks, there could be QR codes (or similar markers) that when scanned woul</w:t>
+        <w:t>The idea is that eventually in textbooks, there could be QR codes (or similar markers) that when scanned would bring up supplementary material</w:t>
+      </w:r>
+      <w:r>
+        <w:rPr>
+          <w:sz w:val="24"/>
+          <w:szCs w:val="24"/>
+        </w:rPr>
+        <w:t xml:space="preserve"> to help students. This supplementary material could be a link explaining a concept, a link to a video for a more visual explanation, or a 3D model or some type of augmented material that comes up on the phone to help explain the material. </w:t>
+      </w:r>
+    </w:p>
+    <w:p>
+      <w:pPr>
+        <w:spacing w:line="360" w:lineRule="auto"/>
+        <w:rPr>
+          <w:sz w:val="24"/>
+          <w:szCs w:val="24"/>
+        </w:rPr>
+      </w:pPr>
+    </w:p>
+    <w:p>
+      <w:pPr>
+        <w:spacing w:line="360" w:lineRule="auto"/>
+        <w:rPr>
+          <w:sz w:val="24"/>
+          <w:szCs w:val="24"/>
+        </w:rPr>
+      </w:pPr>
+      <w:r>
+        <w:rPr>
+          <w:b/>
+          <w:bCs/>
+          <w:sz w:val="24"/>
+          <w:szCs w:val="24"/>
+        </w:rPr>
+        <w:t xml:space="preserve">How to Do the Experiment: </w:t>
+      </w:r>
+      <w:r>
+        <w:rPr>
+          <w:sz w:val="24"/>
+          <w:szCs w:val="24"/>
+        </w:rPr>
+        <w:t xml:space="preserve">To complete this experiment, </w:t>
+      </w:r>
+      <w:r>
+        <w:rPr>
+          <w:sz w:val="24"/>
+          <w:szCs w:val="24"/>
+        </w:rPr>
+        <w:t xml:space="preserve">there are some </w:t>
+      </w:r>
+      <w:r>
+        <w:rPr>
+          <w:sz w:val="24"/>
+          <w:szCs w:val="24"/>
+        </w:rPr>
+        <w:t xml:space="preserve">sample material that you might see in a class! There </w:t>
+      </w:r>
+      <w:r>
+        <w:rPr>
+          <w:sz w:val="24"/>
+          <w:szCs w:val="24"/>
+        </w:rPr>
+        <w:t xml:space="preserve">are two documents – a handout and a homework assignment. </w:t>
+      </w:r>
+      <w:r>
+        <w:rPr>
+          <w:sz w:val="24"/>
+          <w:szCs w:val="24"/>
+        </w:rPr>
+        <w:t xml:space="preserve">Use the application to test the QR codes on each </w:t>
+      </w:r>
+      <w:r>
+        <w:rPr>
+          <w:sz w:val="24"/>
+          <w:szCs w:val="24"/>
+        </w:rPr>
+        <w:t>of the sample material and then complete the post experiment questionnaire.</w:t>
+      </w:r>
+      <w:r>
+        <w:rPr>
+          <w:sz w:val="24"/>
+          <w:szCs w:val="24"/>
+        </w:rPr>
+        <w:t xml:space="preserve"> (You don’t have to do the “homework” assignment – just use the application to interact with it).</w:t>
       </w:r>
       <w:bookmarkStart w:id="0" w:name="_GoBack"/>
       <w:bookmarkEnd w:id="0"/>
@@ -143,83 +226,7 @@
           <w:sz w:val="24"/>
           <w:szCs w:val="24"/>
         </w:rPr>
-        <w:t>d bring up supplementary material</w:t>
-      </w:r>
-      <w:r>
-        <w:rPr>
-          <w:sz w:val="24"/>
-          <w:szCs w:val="24"/>
-        </w:rPr>
-        <w:t xml:space="preserve"> to help students. This supplementary material could be a link explaining a concept, a link to a video for a more visual explanation, or a 3D model or some type of augmented material that comes up on the phone to help explain the material. </w:t>
-      </w:r>
-    </w:p>
-    <w:p>
-      <w:pPr>
-        <w:spacing w:line="360" w:lineRule="auto"/>
-        <w:rPr>
-          <w:sz w:val="24"/>
-          <w:szCs w:val="24"/>
-        </w:rPr>
-      </w:pPr>
-    </w:p>
-    <w:p>
-      <w:pPr>
-        <w:spacing w:line="360" w:lineRule="auto"/>
-        <w:rPr>
-          <w:sz w:val="24"/>
-          <w:szCs w:val="24"/>
-        </w:rPr>
-      </w:pPr>
-      <w:r>
-        <w:rPr>
-          <w:b/>
-          <w:bCs/>
-          <w:sz w:val="24"/>
-          <w:szCs w:val="24"/>
-        </w:rPr>
-        <w:t xml:space="preserve">How to Do the Experiment: </w:t>
-      </w:r>
-      <w:r>
-        <w:rPr>
-          <w:sz w:val="24"/>
-          <w:szCs w:val="24"/>
-        </w:rPr>
-        <w:t xml:space="preserve">To complete this experiment, </w:t>
-      </w:r>
-      <w:r>
-        <w:rPr>
-          <w:sz w:val="24"/>
-          <w:szCs w:val="24"/>
-        </w:rPr>
-        <w:t xml:space="preserve">there are some </w:t>
-      </w:r>
-      <w:r>
-        <w:rPr>
-          <w:sz w:val="24"/>
-          <w:szCs w:val="24"/>
-        </w:rPr>
-        <w:t xml:space="preserve">sample material that you might see in a class! There are two worksheets, a PowerPoint slide and a cutout that teachers could put on their </w:t>
-      </w:r>
-      <w:r>
-        <w:rPr>
-          <w:sz w:val="24"/>
-          <w:szCs w:val="24"/>
-        </w:rPr>
-        <w:t>student’s</w:t>
-      </w:r>
-      <w:r>
-        <w:rPr>
-          <w:sz w:val="24"/>
-          <w:szCs w:val="24"/>
-        </w:rPr>
-        <w:t xml:space="preserve"> desks for activities that day. Use the application to test the QR codes on each </w:t>
-      </w:r>
-      <w:r>
-        <w:rPr>
-          <w:sz w:val="24"/>
-          <w:szCs w:val="24"/>
-        </w:rPr>
-        <w:t xml:space="preserve">of the sample material and then complete the post experiment questionnaire. </w:t>
+        <w:t xml:space="preserve"> </w:t>
       </w:r>
     </w:p>
     <w:sectPr>

</xml_diff>